<commit_message>
Updated model in streamlit
</commit_message>
<xml_diff>
--- a/Data_Cleaning_Talend_Prep.docx
+++ b/Data_Cleaning_Talend_Prep.docx
@@ -417,6 +417,13 @@
     </w:p>
     <w:p>
       <w:pPr>
+        <w:rPr>
+          <w:lang w:val="en-US"/>
+        </w:rPr>
+      </w:pPr>
+    </w:p>
+    <w:p>
+      <w:pPr>
         <w:pStyle w:val="ListParagraph"/>
         <w:numPr>
           <w:ilvl w:val="0"/>
@@ -430,7 +437,7 @@
         <w:rPr>
           <w:lang w:val="en-US"/>
         </w:rPr>
-        <w:t>Rename Countries.</w:t>
+        <w:t>Rename the responses</w:t>
       </w:r>
     </w:p>
     <w:p>
@@ -445,181 +452,6 @@
           <w:noProof/>
           <w:lang w:val="en-US"/>
         </w:rPr>
-        <w:drawing>
-          <wp:inline distT="0" distB="0" distL="0" distR="0" wp14:anchorId="2AF71844" wp14:editId="31F6FB15">
-            <wp:extent cx="5731510" cy="3451860"/>
-            <wp:effectExtent l="0" t="0" r="2540" b="0"/>
-            <wp:docPr id="2037220388" name="Picture 1"/>
-            <wp:cNvGraphicFramePr>
-              <a:graphicFrameLocks xmlns:a="http://schemas.openxmlformats.org/drawingml/2006/main" noChangeAspect="1"/>
-            </wp:cNvGraphicFramePr>
-            <a:graphic xmlns:a="http://schemas.openxmlformats.org/drawingml/2006/main">
-              <a:graphicData uri="http://schemas.openxmlformats.org/drawingml/2006/picture">
-                <pic:pic xmlns:pic="http://schemas.openxmlformats.org/drawingml/2006/picture">
-                  <pic:nvPicPr>
-                    <pic:cNvPr id="2037220388" name=""/>
-                    <pic:cNvPicPr/>
-                  </pic:nvPicPr>
-                  <pic:blipFill>
-                    <a:blip r:embed="rId12"/>
-                    <a:stretch>
-                      <a:fillRect/>
-                    </a:stretch>
-                  </pic:blipFill>
-                  <pic:spPr>
-                    <a:xfrm>
-                      <a:off x="0" y="0"/>
-                      <a:ext cx="5731510" cy="3451860"/>
-                    </a:xfrm>
-                    <a:prstGeom prst="rect">
-                      <a:avLst/>
-                    </a:prstGeom>
-                  </pic:spPr>
-                </pic:pic>
-              </a:graphicData>
-            </a:graphic>
-          </wp:inline>
-        </w:drawing>
-      </w:r>
-    </w:p>
-    <w:p>
-      <w:pPr>
-        <w:pStyle w:val="ListParagraph"/>
-        <w:rPr>
-          <w:lang w:val="en-US"/>
-        </w:rPr>
-      </w:pPr>
-      <w:r>
-        <w:rPr>
-          <w:noProof/>
-          <w:lang w:val="en-US"/>
-        </w:rPr>
-        <w:lastRenderedPageBreak/>
-        <w:drawing>
-          <wp:inline distT="0" distB="0" distL="0" distR="0" wp14:anchorId="5948AA66" wp14:editId="5FDD25D7">
-            <wp:extent cx="5731510" cy="3352165"/>
-            <wp:effectExtent l="0" t="0" r="2540" b="635"/>
-            <wp:docPr id="868218285" name="Picture 1"/>
-            <wp:cNvGraphicFramePr>
-              <a:graphicFrameLocks xmlns:a="http://schemas.openxmlformats.org/drawingml/2006/main" noChangeAspect="1"/>
-            </wp:cNvGraphicFramePr>
-            <a:graphic xmlns:a="http://schemas.openxmlformats.org/drawingml/2006/main">
-              <a:graphicData uri="http://schemas.openxmlformats.org/drawingml/2006/picture">
-                <pic:pic xmlns:pic="http://schemas.openxmlformats.org/drawingml/2006/picture">
-                  <pic:nvPicPr>
-                    <pic:cNvPr id="868218285" name=""/>
-                    <pic:cNvPicPr/>
-                  </pic:nvPicPr>
-                  <pic:blipFill>
-                    <a:blip r:embed="rId13"/>
-                    <a:stretch>
-                      <a:fillRect/>
-                    </a:stretch>
-                  </pic:blipFill>
-                  <pic:spPr>
-                    <a:xfrm>
-                      <a:off x="0" y="0"/>
-                      <a:ext cx="5731510" cy="3352165"/>
-                    </a:xfrm>
-                    <a:prstGeom prst="rect">
-                      <a:avLst/>
-                    </a:prstGeom>
-                  </pic:spPr>
-                </pic:pic>
-              </a:graphicData>
-            </a:graphic>
-          </wp:inline>
-        </w:drawing>
-      </w:r>
-    </w:p>
-    <w:p>
-      <w:pPr>
-        <w:pStyle w:val="ListParagraph"/>
-        <w:rPr>
-          <w:lang w:val="en-US"/>
-        </w:rPr>
-      </w:pPr>
-      <w:r>
-        <w:rPr>
-          <w:noProof/>
-          <w:lang w:val="en-US"/>
-        </w:rPr>
-        <w:drawing>
-          <wp:inline distT="0" distB="0" distL="0" distR="0" wp14:anchorId="296A05D6" wp14:editId="56A0AD33">
-            <wp:extent cx="5731510" cy="3334385"/>
-            <wp:effectExtent l="0" t="0" r="2540" b="0"/>
-            <wp:docPr id="887266493" name="Picture 1"/>
-            <wp:cNvGraphicFramePr>
-              <a:graphicFrameLocks xmlns:a="http://schemas.openxmlformats.org/drawingml/2006/main" noChangeAspect="1"/>
-            </wp:cNvGraphicFramePr>
-            <a:graphic xmlns:a="http://schemas.openxmlformats.org/drawingml/2006/main">
-              <a:graphicData uri="http://schemas.openxmlformats.org/drawingml/2006/picture">
-                <pic:pic xmlns:pic="http://schemas.openxmlformats.org/drawingml/2006/picture">
-                  <pic:nvPicPr>
-                    <pic:cNvPr id="887266493" name=""/>
-                    <pic:cNvPicPr/>
-                  </pic:nvPicPr>
-                  <pic:blipFill>
-                    <a:blip r:embed="rId14"/>
-                    <a:stretch>
-                      <a:fillRect/>
-                    </a:stretch>
-                  </pic:blipFill>
-                  <pic:spPr>
-                    <a:xfrm>
-                      <a:off x="0" y="0"/>
-                      <a:ext cx="5731510" cy="3334385"/>
-                    </a:xfrm>
-                    <a:prstGeom prst="rect">
-                      <a:avLst/>
-                    </a:prstGeom>
-                  </pic:spPr>
-                </pic:pic>
-              </a:graphicData>
-            </a:graphic>
-          </wp:inline>
-        </w:drawing>
-      </w:r>
-    </w:p>
-    <w:p>
-      <w:pPr>
-        <w:pStyle w:val="ListParagraph"/>
-        <w:rPr>
-          <w:lang w:val="en-US"/>
-        </w:rPr>
-      </w:pPr>
-    </w:p>
-    <w:p>
-      <w:pPr>
-        <w:pStyle w:val="ListParagraph"/>
-        <w:numPr>
-          <w:ilvl w:val="0"/>
-          <w:numId w:val="1"/>
-        </w:numPr>
-        <w:rPr>
-          <w:lang w:val="en-US"/>
-        </w:rPr>
-      </w:pPr>
-      <w:r>
-        <w:rPr>
-          <w:lang w:val="en-US"/>
-        </w:rPr>
-        <w:t>Rename the responses</w:t>
-      </w:r>
-    </w:p>
-    <w:p>
-      <w:pPr>
-        <w:pStyle w:val="ListParagraph"/>
-        <w:rPr>
-          <w:lang w:val="en-US"/>
-        </w:rPr>
-      </w:pPr>
-      <w:r>
-        <w:rPr>
-          <w:noProof/>
-          <w:lang w:val="en-US"/>
-        </w:rPr>
-        <w:lastRenderedPageBreak/>
         <w:drawing>
           <wp:inline distT="0" distB="0" distL="0" distR="0" wp14:anchorId="2A823C61" wp14:editId="675EA68C">
             <wp:extent cx="5731510" cy="3227070"/>
@@ -636,7 +468,7 @@
                     <pic:cNvPicPr/>
                   </pic:nvPicPr>
                   <pic:blipFill>
-                    <a:blip r:embed="rId15"/>
+                    <a:blip r:embed="rId12"/>
                     <a:stretch>
                       <a:fillRect/>
                     </a:stretch>
@@ -669,6 +501,7 @@
           <w:noProof/>
           <w:lang w:val="en-US"/>
         </w:rPr>
+        <w:lastRenderedPageBreak/>
         <w:drawing>
           <wp:inline distT="0" distB="0" distL="0" distR="0" wp14:anchorId="21042FD4" wp14:editId="1539E858">
             <wp:extent cx="5731510" cy="2072005"/>
@@ -685,7 +518,7 @@
                     <pic:cNvPicPr/>
                   </pic:nvPicPr>
                   <pic:blipFill>
-                    <a:blip r:embed="rId16"/>
+                    <a:blip r:embed="rId13"/>
                     <a:stretch>
                       <a:fillRect/>
                     </a:stretch>
@@ -734,7 +567,7 @@
                     <pic:cNvPicPr/>
                   </pic:nvPicPr>
                   <pic:blipFill>
-                    <a:blip r:embed="rId17"/>
+                    <a:blip r:embed="rId14"/>
                     <a:stretch>
                       <a:fillRect/>
                     </a:stretch>
@@ -767,7 +600,6 @@
           <w:noProof/>
           <w:lang w:val="en-US"/>
         </w:rPr>
-        <w:lastRenderedPageBreak/>
         <w:drawing>
           <wp:inline distT="0" distB="0" distL="0" distR="0" wp14:anchorId="5B5D881C" wp14:editId="7C2B8F9A">
             <wp:extent cx="5731510" cy="2063750"/>
@@ -784,7 +616,7 @@
                     <pic:cNvPicPr/>
                   </pic:nvPicPr>
                   <pic:blipFill>
-                    <a:blip r:embed="rId18"/>
+                    <a:blip r:embed="rId15"/>
                     <a:stretch>
                       <a:fillRect/>
                     </a:stretch>
@@ -817,6 +649,7 @@
           <w:noProof/>
           <w:lang w:val="en-US"/>
         </w:rPr>
+        <w:lastRenderedPageBreak/>
         <w:drawing>
           <wp:inline distT="0" distB="0" distL="0" distR="0" wp14:anchorId="34AB2974" wp14:editId="1CCA683F">
             <wp:extent cx="5731510" cy="3343275"/>
@@ -833,7 +666,7 @@
                     <pic:cNvPicPr/>
                   </pic:nvPicPr>
                   <pic:blipFill>
-                    <a:blip r:embed="rId19"/>
+                    <a:blip r:embed="rId16"/>
                     <a:stretch>
                       <a:fillRect/>
                     </a:stretch>
@@ -882,7 +715,7 @@
                     <pic:cNvPicPr/>
                   </pic:nvPicPr>
                   <pic:blipFill>
-                    <a:blip r:embed="rId20"/>
+                    <a:blip r:embed="rId17"/>
                     <a:stretch>
                       <a:fillRect/>
                     </a:stretch>
@@ -912,6 +745,7 @@
       </w:pPr>
       <w:r>
         <w:rPr>
+          <w:noProof/>
           <w:lang w:val="en-US"/>
         </w:rPr>
         <w:lastRenderedPageBreak/>
@@ -931,7 +765,7 @@
                     <pic:cNvPicPr/>
                   </pic:nvPicPr>
                   <pic:blipFill>
-                    <a:blip r:embed="rId21"/>
+                    <a:blip r:embed="rId18"/>
                     <a:stretch>
                       <a:fillRect/>
                     </a:stretch>
@@ -961,6 +795,7 @@
       </w:pPr>
       <w:r>
         <w:rPr>
+          <w:noProof/>
           <w:lang w:val="en-US"/>
         </w:rPr>
         <w:drawing>
@@ -979,7 +814,7 @@
                     <pic:cNvPicPr/>
                   </pic:nvPicPr>
                   <pic:blipFill>
-                    <a:blip r:embed="rId22"/>
+                    <a:blip r:embed="rId19"/>
                     <a:stretch>
                       <a:fillRect/>
                     </a:stretch>
@@ -1009,6 +844,7 @@
       </w:pPr>
       <w:r>
         <w:rPr>
+          <w:noProof/>
           <w:lang w:val="en-US"/>
         </w:rPr>
         <w:lastRenderedPageBreak/>
@@ -1028,7 +864,7 @@
                     <pic:cNvPicPr/>
                   </pic:nvPicPr>
                   <pic:blipFill>
-                    <a:blip r:embed="rId23"/>
+                    <a:blip r:embed="rId20"/>
                     <a:stretch>
                       <a:fillRect/>
                     </a:stretch>
@@ -1051,39 +887,19 @@
     </w:p>
     <w:p>
       <w:pPr>
-        <w:pStyle w:val="ListParagraph"/>
-        <w:numPr>
-          <w:ilvl w:val="0"/>
-          <w:numId w:val="1"/>
-        </w:numPr>
-        <w:rPr>
-          <w:lang w:val="en-US"/>
-        </w:rPr>
-      </w:pPr>
-      <w:r>
-        <w:rPr>
-          <w:lang w:val="en-US"/>
-        </w:rPr>
-        <w:t>Check for null values. Fill with the mode value</w:t>
-      </w:r>
-    </w:p>
-    <w:p>
-      <w:pPr>
-        <w:pStyle w:val="ListParagraph"/>
-        <w:rPr>
-          <w:lang w:val="en-US"/>
-        </w:rPr>
-      </w:pPr>
-      <w:r>
-        <w:rPr>
-          <w:noProof/>
+        <w:rPr>
+          <w:lang w:val="en-US"/>
+        </w:rPr>
+      </w:pPr>
+      <w:r>
+        <w:rPr>
           <w:lang w:val="en-US"/>
         </w:rPr>
         <w:drawing>
-          <wp:inline distT="0" distB="0" distL="0" distR="0" wp14:anchorId="3781FE38" wp14:editId="678A9240">
-            <wp:extent cx="5731510" cy="3352165"/>
-            <wp:effectExtent l="0" t="0" r="2540" b="635"/>
-            <wp:docPr id="1484706762" name="Picture 1"/>
+          <wp:inline distT="0" distB="0" distL="0" distR="0" wp14:anchorId="3F541A7E" wp14:editId="6ED8E747">
+            <wp:extent cx="5731510" cy="3399790"/>
+            <wp:effectExtent l="0" t="0" r="2540" b="0"/>
+            <wp:docPr id="241880999" name="Picture 1"/>
             <wp:cNvGraphicFramePr>
               <a:graphicFrameLocks xmlns:a="http://schemas.openxmlformats.org/drawingml/2006/main" noChangeAspect="1"/>
             </wp:cNvGraphicFramePr>
@@ -1091,11 +907,11 @@
               <a:graphicData uri="http://schemas.openxmlformats.org/drawingml/2006/picture">
                 <pic:pic xmlns:pic="http://schemas.openxmlformats.org/drawingml/2006/picture">
                   <pic:nvPicPr>
-                    <pic:cNvPr id="1484706762" name=""/>
+                    <pic:cNvPr id="241880999" name=""/>
                     <pic:cNvPicPr/>
                   </pic:nvPicPr>
                   <pic:blipFill>
-                    <a:blip r:embed="rId24"/>
+                    <a:blip r:embed="rId21"/>
                     <a:stretch>
                       <a:fillRect/>
                     </a:stretch>
@@ -1103,7 +919,115 @@
                   <pic:spPr>
                     <a:xfrm>
                       <a:off x="0" y="0"/>
-                      <a:ext cx="5731510" cy="3352165"/>
+                      <a:ext cx="5731510" cy="3399790"/>
+                    </a:xfrm>
+                    <a:prstGeom prst="rect">
+                      <a:avLst/>
+                    </a:prstGeom>
+                  </pic:spPr>
+                </pic:pic>
+              </a:graphicData>
+            </a:graphic>
+          </wp:inline>
+        </w:drawing>
+      </w:r>
+    </w:p>
+    <w:p>
+      <w:pPr>
+        <w:rPr>
+          <w:lang w:val="en-US"/>
+        </w:rPr>
+      </w:pPr>
+      <w:r>
+        <w:rPr>
+          <w:lang w:val="en-US"/>
+        </w:rPr>
+        <w:lastRenderedPageBreak/>
+        <w:drawing>
+          <wp:inline distT="0" distB="0" distL="0" distR="0" wp14:anchorId="7BC3B10D" wp14:editId="50966ACA">
+            <wp:extent cx="5731510" cy="3428365"/>
+            <wp:effectExtent l="0" t="0" r="2540" b="635"/>
+            <wp:docPr id="715159826" name="Picture 1"/>
+            <wp:cNvGraphicFramePr>
+              <a:graphicFrameLocks xmlns:a="http://schemas.openxmlformats.org/drawingml/2006/main" noChangeAspect="1"/>
+            </wp:cNvGraphicFramePr>
+            <a:graphic xmlns:a="http://schemas.openxmlformats.org/drawingml/2006/main">
+              <a:graphicData uri="http://schemas.openxmlformats.org/drawingml/2006/picture">
+                <pic:pic xmlns:pic="http://schemas.openxmlformats.org/drawingml/2006/picture">
+                  <pic:nvPicPr>
+                    <pic:cNvPr id="715159826" name=""/>
+                    <pic:cNvPicPr/>
+                  </pic:nvPicPr>
+                  <pic:blipFill>
+                    <a:blip r:embed="rId22"/>
+                    <a:stretch>
+                      <a:fillRect/>
+                    </a:stretch>
+                  </pic:blipFill>
+                  <pic:spPr>
+                    <a:xfrm>
+                      <a:off x="0" y="0"/>
+                      <a:ext cx="5731510" cy="3428365"/>
+                    </a:xfrm>
+                    <a:prstGeom prst="rect">
+                      <a:avLst/>
+                    </a:prstGeom>
+                  </pic:spPr>
+                </pic:pic>
+              </a:graphicData>
+            </a:graphic>
+          </wp:inline>
+        </w:drawing>
+      </w:r>
+    </w:p>
+    <w:p>
+      <w:pPr>
+        <w:rPr>
+          <w:lang w:val="en-US"/>
+        </w:rPr>
+      </w:pPr>
+      <w:r>
+        <w:rPr>
+          <w:lang w:val="en-US"/>
+        </w:rPr>
+        <w:t>Split and rename the responses to others then concatenate the column again</w:t>
+      </w:r>
+    </w:p>
+    <w:p>
+      <w:pPr>
+        <w:rPr>
+          <w:lang w:val="en-US"/>
+        </w:rPr>
+      </w:pPr>
+      <w:r>
+        <w:rPr>
+          <w:lang w:val="en-US"/>
+        </w:rPr>
+        <w:drawing>
+          <wp:inline distT="0" distB="0" distL="0" distR="0" wp14:anchorId="70526A11" wp14:editId="57FAABD8">
+            <wp:extent cx="5731510" cy="3218180"/>
+            <wp:effectExtent l="0" t="0" r="2540" b="1270"/>
+            <wp:docPr id="790646039" name="Picture 1"/>
+            <wp:cNvGraphicFramePr>
+              <a:graphicFrameLocks xmlns:a="http://schemas.openxmlformats.org/drawingml/2006/main" noChangeAspect="1"/>
+            </wp:cNvGraphicFramePr>
+            <a:graphic xmlns:a="http://schemas.openxmlformats.org/drawingml/2006/main">
+              <a:graphicData uri="http://schemas.openxmlformats.org/drawingml/2006/picture">
+                <pic:pic xmlns:pic="http://schemas.openxmlformats.org/drawingml/2006/picture">
+                  <pic:nvPicPr>
+                    <pic:cNvPr id="790646039" name=""/>
+                    <pic:cNvPicPr/>
+                  </pic:nvPicPr>
+                  <pic:blipFill>
+                    <a:blip r:embed="rId23"/>
+                    <a:stretch>
+                      <a:fillRect/>
+                    </a:stretch>
+                  </pic:blipFill>
+                  <pic:spPr>
+                    <a:xfrm>
+                      <a:off x="0" y="0"/>
+                      <a:ext cx="5731510" cy="3218180"/>
                     </a:xfrm>
                     <a:prstGeom prst="rect">
                       <a:avLst/>

</xml_diff>